<commit_message>
add doctor and history. Also, changed the DB
</commit_message>
<xml_diff>
--- a/doc/医院_数据库表4.0.docx
+++ b/doc/医院_数据库表4.0.docx
@@ -674,6 +674,116 @@
             </w:pPr>
             <w:r>
               <w:rPr>
+                <w:rFonts w:ascii="Times New Roman" w:eastAsia="宋体" w:hAnsi="Times New Roman" w:cs="Times New Roman" w:hint="eastAsia"/>
+                <w:noProof/>
+              </w:rPr>
+              <w:t>p</w:t>
+            </w:r>
+            <w:r>
+              <w:rPr>
+                <w:rFonts w:ascii="Times New Roman" w:eastAsia="宋体" w:hAnsi="Times New Roman" w:cs="Times New Roman"/>
+                <w:noProof/>
+              </w:rPr>
+              <w:t>IdentificationNum</w:t>
+            </w:r>
+          </w:p>
+        </w:tc>
+        <w:tc>
+          <w:tcPr>
+            <w:tcW w:w="2074" w:type="dxa"/>
+          </w:tcPr>
+          <w:p>
+            <w:pPr>
+              <w:rPr>
+                <w:rFonts w:ascii="Times New Roman" w:eastAsia="宋体" w:hAnsi="Times New Roman" w:cs="Times New Roman"/>
+                <w:noProof/>
+              </w:rPr>
+            </w:pPr>
+            <w:r>
+              <w:rPr>
+                <w:rFonts w:ascii="Times New Roman" w:eastAsia="宋体" w:hAnsi="Times New Roman" w:cs="Times New Roman"/>
+                <w:noProof/>
+              </w:rPr>
+              <w:t>v</w:t>
+            </w:r>
+            <w:r>
+              <w:rPr>
+                <w:rFonts w:ascii="Times New Roman" w:eastAsia="宋体" w:hAnsi="Times New Roman" w:cs="Times New Roman" w:hint="eastAsia"/>
+                <w:noProof/>
+              </w:rPr>
+              <w:t>ar</w:t>
+            </w:r>
+            <w:r>
+              <w:rPr>
+                <w:rFonts w:ascii="Times New Roman" w:eastAsia="宋体" w:hAnsi="Times New Roman" w:cs="Times New Roman"/>
+                <w:noProof/>
+              </w:rPr>
+              <w:t>char(32)</w:t>
+            </w:r>
+          </w:p>
+        </w:tc>
+        <w:tc>
+          <w:tcPr>
+            <w:tcW w:w="2074" w:type="dxa"/>
+          </w:tcPr>
+          <w:p>
+            <w:pPr>
+              <w:rPr>
+                <w:rFonts w:ascii="Times New Roman" w:eastAsia="宋体" w:hAnsi="Times New Roman" w:cs="Times New Roman"/>
+                <w:noProof/>
+              </w:rPr>
+            </w:pPr>
+            <w:r>
+              <w:rPr>
+                <w:rFonts w:ascii="Times New Roman" w:eastAsia="宋体" w:hAnsi="Times New Roman" w:cs="Times New Roman" w:hint="eastAsia"/>
+                <w:noProof/>
+              </w:rPr>
+              <w:t>医生身份证号</w:t>
+            </w:r>
+          </w:p>
+        </w:tc>
+        <w:tc>
+          <w:tcPr>
+            <w:tcW w:w="2074" w:type="dxa"/>
+          </w:tcPr>
+          <w:p>
+            <w:pPr>
+              <w:rPr>
+                <w:rFonts w:ascii="Times New Roman" w:eastAsia="宋体" w:hAnsi="Times New Roman" w:cs="Times New Roman"/>
+                <w:noProof/>
+              </w:rPr>
+            </w:pPr>
+            <w:r>
+              <w:rPr>
+                <w:rFonts w:ascii="Times New Roman" w:eastAsia="宋体" w:hAnsi="Times New Roman" w:cs="Times New Roman" w:hint="eastAsia"/>
+                <w:noProof/>
+              </w:rPr>
+              <w:t>非空，默认为</w:t>
+            </w:r>
+            <w:r>
+              <w:rPr>
+                <w:rFonts w:ascii="Times New Roman" w:eastAsia="宋体" w:hAnsi="Times New Roman" w:cs="Times New Roman"/>
+                <w:noProof/>
+              </w:rPr>
+              <w:t>’’</w:t>
+            </w:r>
+          </w:p>
+        </w:tc>
+      </w:tr>
+      <w:tr>
+        <w:tc>
+          <w:tcPr>
+            <w:tcW w:w="2074" w:type="dxa"/>
+          </w:tcPr>
+          <w:p>
+            <w:pPr>
+              <w:rPr>
+                <w:rFonts w:ascii="Times New Roman" w:eastAsia="宋体" w:hAnsi="Times New Roman" w:cs="Times New Roman"/>
+                <w:noProof/>
+              </w:rPr>
+            </w:pPr>
+            <w:r>
+              <w:rPr>
                 <w:rFonts w:ascii="Times New Roman" w:eastAsia="宋体" w:hAnsi="Times New Roman" w:cs="Times New Roman"/>
                 <w:noProof/>
               </w:rPr>
@@ -2702,6 +2812,7 @@
                 <w:rFonts w:ascii="Times New Roman" w:eastAsia="宋体" w:hAnsi="Times New Roman" w:cs="Times New Roman"/>
                 <w:noProof/>
               </w:rPr>
+              <w:lastRenderedPageBreak/>
               <w:t>order</w:t>
             </w:r>
             <w:r>
@@ -2792,7 +2903,6 @@
                 <w:rFonts w:ascii="Times New Roman" w:eastAsia="宋体" w:hAnsi="Times New Roman" w:cs="Times New Roman"/>
                 <w:noProof/>
               </w:rPr>
-              <w:lastRenderedPageBreak/>
               <w:t>1</w:t>
             </w:r>
           </w:p>
@@ -2815,7 +2925,6 @@
                 <w:rFonts w:ascii="Times New Roman" w:eastAsia="宋体" w:hAnsi="Times New Roman" w:cs="Times New Roman"/>
                 <w:noProof/>
               </w:rPr>
-              <w:lastRenderedPageBreak/>
               <w:t>patientId</w:t>
             </w:r>
           </w:p>
@@ -3926,6 +4035,102 @@
         <w:tc>
           <w:tcPr>
             <w:tcW w:w="2074" w:type="dxa"/>
+          </w:tcPr>
+          <w:p>
+            <w:pPr>
+              <w:rPr>
+                <w:rFonts w:ascii="Times New Roman" w:eastAsia="宋体" w:hAnsi="Times New Roman" w:cs="Times New Roman"/>
+                <w:noProof/>
+              </w:rPr>
+            </w:pPr>
+            <w:r>
+              <w:rPr>
+                <w:rFonts w:ascii="Times New Roman" w:eastAsia="宋体" w:hAnsi="Times New Roman" w:cs="Times New Roman"/>
+                <w:noProof/>
+              </w:rPr>
+              <w:t>rNum</w:t>
+            </w:r>
+          </w:p>
+        </w:tc>
+        <w:tc>
+          <w:tcPr>
+            <w:tcW w:w="2074" w:type="dxa"/>
+          </w:tcPr>
+          <w:p>
+            <w:pPr>
+              <w:rPr>
+                <w:rFonts w:ascii="Times New Roman" w:eastAsia="宋体" w:hAnsi="Times New Roman" w:cs="Times New Roman"/>
+                <w:noProof/>
+              </w:rPr>
+            </w:pPr>
+            <w:r>
+              <w:rPr>
+                <w:rFonts w:ascii="Times New Roman" w:eastAsia="宋体" w:hAnsi="Times New Roman" w:cs="Times New Roman"/>
+                <w:noProof/>
+              </w:rPr>
+              <w:t>varchar(32)</w:t>
+            </w:r>
+          </w:p>
+        </w:tc>
+        <w:tc>
+          <w:tcPr>
+            <w:tcW w:w="2074" w:type="dxa"/>
+          </w:tcPr>
+          <w:p>
+            <w:pPr>
+              <w:rPr>
+                <w:rFonts w:ascii="Times New Roman" w:eastAsia="宋体" w:hAnsi="Times New Roman" w:cs="Times New Roman"/>
+                <w:noProof/>
+              </w:rPr>
+            </w:pPr>
+            <w:r>
+              <w:rPr>
+                <w:rFonts w:ascii="Times New Roman" w:eastAsia="宋体" w:hAnsi="Times New Roman" w:cs="Times New Roman"/>
+                <w:noProof/>
+              </w:rPr>
+              <w:t>排队号（例如</w:t>
+            </w:r>
+            <w:r>
+              <w:rPr>
+                <w:rFonts w:ascii="Times New Roman" w:eastAsia="宋体" w:hAnsi="Times New Roman" w:cs="Times New Roman"/>
+                <w:noProof/>
+              </w:rPr>
+              <w:t>1,v1...</w:t>
+            </w:r>
+            <w:r>
+              <w:rPr>
+                <w:rFonts w:ascii="Times New Roman" w:eastAsia="宋体" w:hAnsi="Times New Roman" w:cs="Times New Roman"/>
+                <w:noProof/>
+              </w:rPr>
+              <w:t>）</w:t>
+            </w:r>
+          </w:p>
+        </w:tc>
+        <w:tc>
+          <w:tcPr>
+            <w:tcW w:w="2074" w:type="dxa"/>
+          </w:tcPr>
+          <w:p>
+            <w:pPr>
+              <w:rPr>
+                <w:rFonts w:ascii="Times New Roman" w:eastAsia="宋体" w:hAnsi="Times New Roman" w:cs="Times New Roman"/>
+                <w:noProof/>
+              </w:rPr>
+            </w:pPr>
+            <w:r>
+              <w:rPr>
+                <w:rFonts w:ascii="Times New Roman" w:eastAsia="宋体" w:hAnsi="Times New Roman" w:cs="Times New Roman"/>
+                <w:noProof/>
+              </w:rPr>
+              <w:t>无</w:t>
+            </w:r>
+          </w:p>
+        </w:tc>
+      </w:tr>
+      <w:tr>
+        <w:tc>
+          <w:tcPr>
+            <w:tcW w:w="2074" w:type="dxa"/>
             <w:tcBorders>
               <w:bottom w:val="single" w:sz="8" w:space="0" w:color="auto"/>
             </w:tcBorders>
@@ -3939,10 +4144,17 @@
             </w:pPr>
             <w:r>
               <w:rPr>
-                <w:rFonts w:ascii="Times New Roman" w:eastAsia="宋体" w:hAnsi="Times New Roman" w:cs="Times New Roman"/>
-                <w:noProof/>
-              </w:rPr>
-              <w:t>rNum</w:t>
+                <w:rFonts w:ascii="Times New Roman" w:eastAsia="宋体" w:hAnsi="Times New Roman" w:cs="Times New Roman" w:hint="eastAsia"/>
+                <w:noProof/>
+              </w:rPr>
+              <w:t>i</w:t>
+            </w:r>
+            <w:r>
+              <w:rPr>
+                <w:rFonts w:ascii="Times New Roman" w:eastAsia="宋体" w:hAnsi="Times New Roman" w:cs="Times New Roman"/>
+                <w:noProof/>
+              </w:rPr>
+              <w:t>sValid</w:t>
             </w:r>
           </w:p>
         </w:tc>
@@ -3962,10 +4174,17 @@
             </w:pPr>
             <w:r>
               <w:rPr>
-                <w:rFonts w:ascii="Times New Roman" w:eastAsia="宋体" w:hAnsi="Times New Roman" w:cs="Times New Roman"/>
-                <w:noProof/>
-              </w:rPr>
-              <w:t>varchar(32)</w:t>
+                <w:rFonts w:ascii="Times New Roman" w:eastAsia="宋体" w:hAnsi="Times New Roman" w:cs="Times New Roman" w:hint="eastAsia"/>
+                <w:noProof/>
+              </w:rPr>
+              <w:t>i</w:t>
+            </w:r>
+            <w:r>
+              <w:rPr>
+                <w:rFonts w:ascii="Times New Roman" w:eastAsia="宋体" w:hAnsi="Times New Roman" w:cs="Times New Roman"/>
+                <w:noProof/>
+              </w:rPr>
+              <w:t>nt</w:t>
             </w:r>
           </w:p>
         </w:tc>
@@ -3979,30 +4198,16 @@
           <w:p>
             <w:pPr>
               <w:rPr>
-                <w:rFonts w:ascii="Times New Roman" w:eastAsia="宋体" w:hAnsi="Times New Roman" w:cs="Times New Roman"/>
-                <w:noProof/>
-              </w:rPr>
-            </w:pPr>
-            <w:r>
-              <w:rPr>
-                <w:rFonts w:ascii="Times New Roman" w:eastAsia="宋体" w:hAnsi="Times New Roman" w:cs="Times New Roman"/>
-                <w:noProof/>
-              </w:rPr>
-              <w:t>排队号（例如</w:t>
-            </w:r>
-            <w:r>
-              <w:rPr>
-                <w:rFonts w:ascii="Times New Roman" w:eastAsia="宋体" w:hAnsi="Times New Roman" w:cs="Times New Roman"/>
-                <w:noProof/>
-              </w:rPr>
-              <w:t>1,v1...</w:t>
-            </w:r>
-            <w:r>
-              <w:rPr>
-                <w:rFonts w:ascii="Times New Roman" w:eastAsia="宋体" w:hAnsi="Times New Roman" w:cs="Times New Roman"/>
-                <w:noProof/>
-              </w:rPr>
-              <w:t>）</w:t>
+                <w:rFonts w:ascii="Times New Roman" w:eastAsia="宋体" w:hAnsi="Times New Roman" w:cs="Times New Roman" w:hint="eastAsia"/>
+                <w:noProof/>
+              </w:rPr>
+            </w:pPr>
+            <w:r>
+              <w:rPr>
+                <w:rFonts w:ascii="Times New Roman" w:eastAsia="宋体" w:hAnsi="Times New Roman" w:cs="Times New Roman" w:hint="eastAsia"/>
+                <w:noProof/>
+              </w:rPr>
+              <w:t>挂号是否有效（挂号成功即有效，就诊完成即失效）</w:t>
             </w:r>
           </w:p>
         </w:tc>
@@ -4022,10 +4227,17 @@
             </w:pPr>
             <w:r>
               <w:rPr>
-                <w:rFonts w:ascii="Times New Roman" w:eastAsia="宋体" w:hAnsi="Times New Roman" w:cs="Times New Roman"/>
-                <w:noProof/>
-              </w:rPr>
-              <w:t>无</w:t>
+                <w:rFonts w:ascii="Times New Roman" w:eastAsia="宋体" w:hAnsi="Times New Roman" w:cs="Times New Roman" w:hint="eastAsia"/>
+                <w:noProof/>
+              </w:rPr>
+              <w:t>默认为</w:t>
+            </w:r>
+            <w:r>
+              <w:rPr>
+                <w:rFonts w:ascii="Times New Roman" w:eastAsia="宋体" w:hAnsi="Times New Roman" w:cs="Times New Roman" w:hint="eastAsia"/>
+                <w:noProof/>
+              </w:rPr>
+              <w:t>1</w:t>
             </w:r>
           </w:p>
         </w:tc>
@@ -5330,6 +5542,7 @@
                 <w:rFonts w:ascii="Times New Roman" w:eastAsia="宋体" w:hAnsi="Times New Roman" w:cs="Times New Roman"/>
                 <w:noProof/>
               </w:rPr>
+              <w:lastRenderedPageBreak/>
               <w:t>1</w:t>
             </w:r>
           </w:p>
@@ -5352,6 +5565,7 @@
                 <w:rFonts w:ascii="Times New Roman" w:eastAsia="宋体" w:hAnsi="Times New Roman" w:cs="Times New Roman" w:hint="eastAsia"/>
                 <w:noProof/>
               </w:rPr>
+              <w:lastRenderedPageBreak/>
               <w:t>i</w:t>
             </w:r>
             <w:r>
@@ -5626,7 +5840,6 @@
                 <w:rFonts w:ascii="Times New Roman" w:eastAsia="宋体" w:hAnsi="Times New Roman" w:cs="Times New Roman"/>
                 <w:noProof/>
               </w:rPr>
-              <w:lastRenderedPageBreak/>
               <w:t>checkTime</w:t>
             </w:r>
           </w:p>

</xml_diff>